<commit_message>
Varias tareas hechas para subir
</commit_message>
<xml_diff>
--- a/Documentacion/Proyecto/Tabla de Actividades/Joranada Laboral.docx
+++ b/Documentacion/Proyecto/Tabla de Actividades/Joranada Laboral.docx
@@ -513,7 +513,23 @@
           <w:rFonts w:ascii="Arial" w:hAnsi="Arial" w:cs="Arial"/>
           <w:sz w:val="24"/>
         </w:rPr>
-        <w:t xml:space="preserve">que la jornada laboral será de lunes a viernes, en un horario que va desde las 18 horas hasta las 24, para un total de 6 (seis) horas de trabajo. </w:t>
+        <w:t xml:space="preserve">que la jornada laboral será de lunes a viernes, en un horario que va desde las 18 horas hasta las 24, para un total de </w:t>
+      </w:r>
+      <w:r>
+        <w:rPr>
+          <w:rFonts w:ascii="Arial" w:hAnsi="Arial" w:cs="Arial"/>
+          <w:sz w:val="24"/>
+        </w:rPr>
+        <w:t xml:space="preserve">cuatro </w:t>
+      </w:r>
+      <w:bookmarkStart w:id="2" w:name="_GoBack"/>
+      <w:bookmarkEnd w:id="2"/>
+      <w:r>
+        <w:rPr>
+          <w:rFonts w:ascii="Arial" w:hAnsi="Arial" w:cs="Arial"/>
+          <w:sz w:val="24"/>
+        </w:rPr>
+        <w:t xml:space="preserve">horas de trabajo. </w:t>
       </w:r>
     </w:p>
     <w:p>
@@ -580,8 +596,6 @@
         </w:rPr>
         <w:t>, manteniendo el mismo horario</w:t>
       </w:r>
-      <w:bookmarkStart w:id="2" w:name="_GoBack"/>
-      <w:bookmarkEnd w:id="2"/>
       <w:r>
         <w:rPr>
           <w:rFonts w:ascii="Arial" w:hAnsi="Arial" w:cs="Arial"/>

</xml_diff>